<commit_message>
Fix for issue 115
git-svn-id: https://okapi.googlecode.com/svn/trunk@3749 0cd2bb99-014b-0410-b875-5d0485b745ed
</commit_message>
<xml_diff>
--- a/filters/openxml/src/test/resources/gold/PeekTestDako2.docx
+++ b/filters/openxml/src/test/resources/gold/PeekTestDako2.docx
@@ -253,7 +253,9 @@
                             </wp:inline>
                           </w:drawing>
                         </w:r>
-                        {x0:&lt;w:r&gt;&lt;w:rPr&gt;&lt;w:noProof/&gt;&lt;w:lang w:eastAsia="zh-CN"/&gt;&lt;/w:rPr&gt;&lt;w:drawing&gt;&lt;wp:inline distT="0" distB="0" distL="0" distR="0"&gt;&lt;wp:extent cx="409575" cy="390525"/&gt;&lt;wp:effectExtent l="19050" t="0" r="9525" b="0"/&gt;&lt;wp:docPr id="88" name="Picture 2567" descr="mfg_date3"/&gt;&lt;wp:cNvGraphicFramePr&gt;&lt;a:graphicFrameLocks xmlns:a="http://schemas.openxmlformats.org/drawingml/2006/main" noChangeAspect="1"/&gt;&lt;/wp:cNvGraphicFramePr&gt;&lt;a:graphic xmlns:a="http://schemas.openxmlformats.org/drawingml/2006/main"&gt;&lt;a:graphicData uri="http://schemas.openxmlformats.org/drawingml/2006/picture"&gt;&lt;pic:pic xmlns:pic="http://schemas.openxmlformats.org/drawingml/2006/picture"&gt;&lt;pic:nvPicPr&gt;&lt;pic:cNvPr id="0" name="Picture 2567" descr="mfg_date3"/&gt;&lt;pic:cNvPicPr&gt;&lt;a:picLocks noChangeAspect="1" noChangeArrowheads="1"/&gt;&lt;/pic:cNvPicPr&gt;&lt;/pic:nvPicPr&gt;&lt;pic:blipFill&gt;&lt;a:blip r:embed="rId8"/&gt;&lt;a:srcRect/&gt;&lt;a:stretch&gt;&lt;a:fillRect/&gt;&lt;/a:stretch&gt;&lt;/pic:blipFill&gt;&lt;pic:spPr bwMode="auto"&gt;&lt;a:xfrm&gt;&lt;a:off x="0" y="0"/&gt;&lt;a:ext cx="409575" cy="390525"/&gt;&lt;/a:xfrm&gt;&lt;a:prstGeom prst="rect"&gt;&lt;a:avLst/&gt;&lt;/a:prstGeom&gt;&lt;a:noFill/&gt;&lt;a:ln w="9525"&gt;&lt;a:noFill/&gt;&lt;a:miter lim="800000"/&gt;&lt;a:headEnd/&gt;&lt;a:tailEnd/&gt;&lt;/a:ln&gt;&lt;/pic:spPr&gt;&lt;/pic:pic&gt;&lt;/a:graphicData&gt;&lt;/a:graphic&gt;&lt;/wp:inline&gt;&lt;/w:drawing&gt;&lt;/w:r&gt;}
+                        <w:r>
+                          <w:t xml:space="preserve">{x0:&lt;w:r&gt;&lt;w:rPr&gt;&lt;w:noProof/&gt;&lt;w:lang w:eastAsia="zh-CN"/&gt;&lt;/w:rPr&gt;&lt;w:drawing&gt;&lt;wp:inline distT="0" distB="0" distL="0" distR="0"&gt;&lt;wp:extent cx="409575" cy="390525"/&gt;&lt;wp:effectExtent l="19050" t="0" r="9525" b="0"/&gt;&lt;wp:docPr id="88" name="Picture 2567" descr="mfg_date3"/&gt;&lt;wp:cNvGraphicFramePr&gt;&lt;a:graphicFrameLocks xmlns:a="http://schemas.openxmlformats.org/drawingml/2006/main" noChangeAspect="1"/&gt;&lt;/wp:cNvGraphicFramePr&gt;&lt;a:graphic xmlns:a="http://schemas.openxmlformats.org/drawingml/2006/main"&gt;&lt;a:graphicData uri="http://schemas.openxmlformats.org/drawingml/2006/picture"&gt;&lt;pic:pic xmlns:pic="http://schemas.openxmlformats.org/drawingml/2006/picture"&gt;&lt;pic:nvPicPr&gt;&lt;pic:cNvPr id="0" name="Picture 2567" descr="mfg_date3"/&gt;&lt;pic:cNvPicPr&gt;&lt;a:picLocks noChangeAspect="1" noChangeArrowheads="1"/&gt;&lt;/pic:cNvPicPr&gt;&lt;/pic:nvPicPr&gt;&lt;pic:blipFill&gt;&lt;a:blip r:embed="rId8"/&gt;&lt;a:srcRect/&gt;&lt;a:stretch&gt;&lt;a:fillRect/&gt;&lt;/a:stretch&gt;&lt;/pic:blipFill&gt;&lt;pic:spPr bwMode="auto"&gt;&lt;a:xfrm&gt;&lt;a:off x="0" y="0"/&gt;&lt;a:ext cx="409575" cy="390525"/&gt;&lt;/a:xfrm&gt;&lt;a:prstGeom prst="rect"&gt;&lt;a:avLst/&gt;&lt;/a:prstGeom&gt;&lt;a:noFill/&gt;&lt;a:ln w="9525"&gt;&lt;a:noFill/&gt;&lt;a:miter lim="800000"/&gt;&lt;a:headEnd/&gt;&lt;a:tailEnd/&gt;&lt;/a:ln&gt;&lt;/pic:spPr&gt;&lt;/pic:pic&gt;&lt;/a:graphicData&gt;&lt;/a:graphic&gt;&lt;/wp:inline&gt;&lt;/w:drawing&gt;&lt;/w:r&gt;}</w:t>
+                        </w:r>
                       </w:p>
                     </w:txbxContent>
                   </v:textbox>

</xml_diff>